<commit_message>
Library settled by Dr. M H B Ariyaratne
</commit_message>
<xml_diff>
--- a/docs/MSMIS - Document - Common.docx
+++ b/docs/MSMIS - Document - Common.docx
@@ -58,6 +58,81 @@
         <w:tab/>
       </w:r>
       <w:r>
+        <w:tab/>
+        <w:t>Select Year</w:t>
+      </w:r>
+    </w:p>
+    <w:p>
+      <w:r>
+        <w:tab/>
+      </w:r>
+      <w:r>
+        <w:tab/>
+      </w:r>
+    </w:p>
+    <w:p>
+      <w:r>
+        <w:tab/>
+      </w:r>
+      <w:r>
+        <w:tab/>
+        <w:t>Current Estimate</w:t>
+      </w:r>
+      <w:r>
+        <w:t xml:space="preserve"> &gt; Change if not submitted &gt; Submit if not submitted</w:t>
+      </w:r>
+    </w:p>
+    <w:p>
+      <w:r>
+        <w:tab/>
+      </w:r>
+      <w:r>
+        <w:tab/>
+      </w:r>
+      <w:r>
+        <w:tab/>
+        <w:t xml:space="preserve">When no previous estimate &gt; Create new Estimate for the year </w:t>
+      </w:r>
+    </w:p>
+    <w:p>
+      <w:r>
+        <w:tab/>
+      </w:r>
+      <w:r>
+        <w:tab/>
+      </w:r>
+      <w:r>
+        <w:tab/>
+        <w:t>Half Filled Estimate &gt; Load Previous Estimate</w:t>
+      </w:r>
+    </w:p>
+    <w:p>
+      <w:r>
+        <w:tab/>
+      </w:r>
+      <w:r>
+        <w:tab/>
+      </w:r>
+      <w:r>
+        <w:tab/>
+        <w:t>If Submitted &gt; Read-only Estimate</w:t>
+      </w:r>
+    </w:p>
+    <w:p>
+      <w:r>
+        <w:tab/>
+      </w:r>
+      <w:r>
+        <w:tab/>
+        <w:t>Search Estimates</w:t>
+      </w:r>
+    </w:p>
+    <w:p/>
+    <w:p>
+      <w:r>
+        <w:tab/>
+      </w:r>
+      <w:r>
         <w:t>Stock</w:t>
       </w:r>
       <w:r>
@@ -87,6 +162,7 @@
         <w:t>Admin</w:t>
       </w:r>
     </w:p>
+    <w:p/>
     <w:p/>
     <w:sectPr>
       <w:pgSz w:w="12240" w:h="15840"/>

</xml_diff>